<commit_message>
win rm power shell prava pro TFS
</commit_message>
<xml_diff>
--- a/Multimatrix, Sluzby jejich debugging a nasazeni.docx
+++ b/Multimatrix, Sluzby jejich debugging a nasazeni.docx
@@ -4925,8 +4925,6 @@
       <w:r>
         <w:t>Sluzba konekti engine definovany v properte serviceHost tridy NadMatchingService (config). Zde je localhost, protoze engine je na stejnem stroji jako sluzba.</w:t>
       </w:r>
-      <w:bookmarkStart w:id="0" w:name="_GoBack"/>
-      <w:bookmarkEnd w:id="0"/>
     </w:p>
     <w:p/>
     <w:p/>
@@ -11815,8 +11813,8 @@
       </w:r>
     </w:p>
     <w:p>
-      <w:bookmarkStart w:id="1" w:name="zacatek_postupu_presouvani_sluzeb"/>
-      <w:bookmarkEnd w:id="1"/>
+      <w:bookmarkStart w:id="0" w:name="zacatek_postupu_presouvani_sluzeb"/>
+      <w:bookmarkEnd w:id="0"/>
     </w:p>
     <w:p>
       <w:pPr>
@@ -13094,19 +13092,19 @@
       <w:pPr>
         <w:pStyle w:val="Nadpis2"/>
       </w:pPr>
-      <w:bookmarkStart w:id="2" w:name="PostupInstalaceSluzeb"/>
-      <w:bookmarkStart w:id="3" w:name="_Ref2602421"/>
+      <w:bookmarkStart w:id="1" w:name="PostupInstalaceSluzeb"/>
+      <w:bookmarkStart w:id="2" w:name="_Ref2602421"/>
+      <w:bookmarkEnd w:id="1"/>
+      <w:r>
+        <w:t>Instalace sluzby :</w:t>
+      </w:r>
+      <w:r>
+        <w:t xml:space="preserve">Otevru CommandPrompt jako administrator </w:t>
+      </w:r>
+      <w:r>
+        <w:t>a nainstaluju sluzbu</w:t>
+      </w:r>
       <w:bookmarkEnd w:id="2"/>
-      <w:r>
-        <w:t>Instalace sluzby :</w:t>
-      </w:r>
-      <w:r>
-        <w:t xml:space="preserve">Otevru CommandPrompt jako administrator </w:t>
-      </w:r>
-      <w:r>
-        <w:t>a nainstaluju sluzbu</w:t>
-      </w:r>
-      <w:bookmarkEnd w:id="3"/>
     </w:p>
     <w:p>
       <w:pPr>
@@ -14106,8 +14104,8 @@
           <w:sz w:val="24"/>
         </w:rPr>
       </w:pPr>
-      <w:bookmarkStart w:id="4" w:name="Checkboxy"/>
-      <w:bookmarkEnd w:id="4"/>
+      <w:bookmarkStart w:id="3" w:name="Checkboxy"/>
+      <w:bookmarkEnd w:id="3"/>
     </w:p>
     <w:p>
       <w:pPr>
@@ -14153,6 +14151,7 @@
             <w14:uncheckedState w14:val="2610" w14:font="MS Gothic"/>
           </w14:checkbox>
         </w:sdtPr>
+        <w:sdtEndPr/>
         <w:sdtContent>
           <w:r>
             <w:rPr>
@@ -14192,6 +14191,7 @@
             <w14:uncheckedState w14:val="2610" w14:font="MS Gothic"/>
           </w14:checkbox>
         </w:sdtPr>
+        <w:sdtEndPr/>
         <w:sdtContent>
           <w:r>
             <w:sym w:font="Wingdings" w:char="F0FE"/>
@@ -14228,6 +14228,7 @@
             <w14:uncheckedState w14:val="2610" w14:font="MS Gothic"/>
           </w14:checkbox>
         </w:sdtPr>
+        <w:sdtEndPr/>
         <w:sdtContent>
           <w:r>
             <w:sym w:font="Wingdings" w:char="F0FE"/>
@@ -14249,6 +14250,7 @@
             <w14:uncheckedState w14:val="2610" w14:font="MS Gothic"/>
           </w14:checkbox>
         </w:sdtPr>
+        <w:sdtEndPr/>
         <w:sdtContent>
           <w:r>
             <w:rPr>
@@ -14713,6 +14715,7 @@
             <w14:uncheckedState w14:val="2610" w14:font="MS Gothic"/>
           </w14:checkbox>
         </w:sdtPr>
+        <w:sdtEndPr/>
         <w:sdtContent>
           <w:r>
             <w:rPr>
@@ -15049,6 +15052,7 @@
             <w14:uncheckedState w14:val="2610" w14:font="MS Gothic"/>
           </w14:checkbox>
         </w:sdtPr>
+        <w:sdtEndPr/>
         <w:sdtContent>
           <w:r>
             <w:rPr>
@@ -15073,6 +15077,7 @@
             <w14:uncheckedState w14:val="2610" w14:font="MS Gothic"/>
           </w14:checkbox>
         </w:sdtPr>
+        <w:sdtEndPr/>
         <w:sdtContent>
           <w:r>
             <w:rPr>
@@ -15126,6 +15131,7 @@
             <w14:uncheckedState w14:val="2610" w14:font="MS Gothic"/>
           </w14:checkbox>
         </w:sdtPr>
+        <w:sdtEndPr/>
         <w:sdtContent>
           <w:r>
             <w:sym w:font="Wingdings" w:char="F0FE"/>
@@ -15379,6 +15385,7 @@
             <w14:uncheckedState w14:val="2610" w14:font="MS Gothic"/>
           </w14:checkbox>
         </w:sdtPr>
+        <w:sdtEndPr/>
         <w:sdtContent>
           <w:r>
             <w:sym w:font="Wingdings" w:char="F0FE"/>
@@ -15438,6 +15445,7 @@
             <w14:uncheckedState w14:val="2610" w14:font="MS Gothic"/>
           </w14:checkbox>
         </w:sdtPr>
+        <w:sdtEndPr/>
         <w:sdtContent>
           <w:r>
             <w:sym w:font="Wingdings" w:char="F0FE"/>
@@ -15477,6 +15485,7 @@
             <w14:uncheckedState w14:val="2610" w14:font="MS Gothic"/>
           </w14:checkbox>
         </w:sdtPr>
+        <w:sdtEndPr/>
         <w:sdtContent>
           <w:r>
             <w:sym w:font="Wingdings" w:char="F0FE"/>
@@ -15966,11 +15975,561 @@
     </w:p>
     <w:p/>
     <w:p/>
+    <w:p>
+      <w:bookmarkStart w:id="4" w:name="_GoBack"/>
+      <w:bookmarkEnd w:id="4"/>
+    </w:p>
+    <w:p>
+      <w:pPr>
+        <w:keepNext/>
+        <w:keepLines/>
+        <w:spacing w:before="0"/>
+        <w:outlineLvl w:val="0"/>
+        <w:rPr>
+          <w:rFonts w:ascii="Calibri Light" w:eastAsia="Times New Roman" w:hAnsi="Calibri Light" w:cs="Times New Roman"/>
+          <w:color w:val="2E74B5"/>
+          <w:sz w:val="22"/>
+          <w:szCs w:val="32"/>
+          <w:lang w:val="cs-CZ"/>
+        </w:rPr>
+      </w:pPr>
+      <w:r>
+        <w:rPr>
+          <w:rFonts w:ascii="Calibri Light" w:eastAsia="Times New Roman" w:hAnsi="Calibri Light" w:cs="Times New Roman"/>
+          <w:noProof/>
+          <w:color w:val="2E74B5"/>
+          <w:sz w:val="28"/>
+          <w:szCs w:val="32"/>
+          <w:lang w:val="cs-CZ"/>
+        </w:rPr>
+        <w:t xml:space="preserve">WinRM  pridani plnych prav pro tfs pres windows remote management  -  </w:t>
+      </w:r>
+      <w:r>
+        <w:rPr>
+          <w:rFonts w:ascii="Calibri Light" w:eastAsia="Times New Roman" w:hAnsi="Calibri Light" w:cs="Times New Roman"/>
+          <w:color w:val="2E74B5"/>
+          <w:sz w:val="28"/>
+          <w:szCs w:val="32"/>
+          <w:lang w:val="cs-CZ"/>
+        </w:rPr>
+        <w:t>ted nastavujeme pravo TFS pro vzdaleny pristup na server zkrze powershell</w:t>
+      </w:r>
+    </w:p>
+    <w:p>
+      <w:pPr>
+        <w:autoSpaceDE w:val="0"/>
+        <w:autoSpaceDN w:val="0"/>
+        <w:spacing w:before="0" w:line="240" w:lineRule="auto"/>
+        <w:rPr>
+          <w:rFonts w:ascii="Calibri" w:eastAsia="Calibri" w:hAnsi="Calibri" w:cs="Times New Roman"/>
+          <w:sz w:val="22"/>
+        </w:rPr>
+      </w:pPr>
+      <w:r>
+        <w:rPr>
+          <w:rFonts w:ascii="Segoe UI" w:eastAsia="Calibri" w:hAnsi="Segoe UI" w:cs="Segoe UI"/>
+          <w:color w:val="000000"/>
+          <w:sz w:val="20"/>
+          <w:szCs w:val="20"/>
+        </w:rPr>
+        <w:t>jeste je potreba si otevrit na remotu powershell a</w:t>
+      </w:r>
+    </w:p>
+    <w:p>
+      <w:pPr>
+        <w:autoSpaceDE w:val="0"/>
+        <w:autoSpaceDN w:val="0"/>
+        <w:spacing w:before="0" w:line="240" w:lineRule="auto"/>
+        <w:rPr>
+          <w:rFonts w:ascii="Calibri" w:eastAsia="Calibri" w:hAnsi="Calibri" w:cs="Times New Roman"/>
+        </w:rPr>
+      </w:pPr>
+      <w:r>
+        <w:rPr>
+          <w:rFonts w:ascii="Segoe UI" w:eastAsia="Calibri" w:hAnsi="Segoe UI" w:cs="Segoe UI"/>
+          <w:color w:val="000000"/>
+          <w:sz w:val="20"/>
+          <w:szCs w:val="20"/>
+        </w:rPr>
+        <w:t>Set-PSSessionConfiguration -ShowSecurityDescriptorUI -Name Microsoft.PowerShell  </w:t>
+      </w:r>
+    </w:p>
+    <w:p>
+      <w:pPr>
+        <w:autoSpaceDE w:val="0"/>
+        <w:autoSpaceDN w:val="0"/>
+        <w:spacing w:before="0" w:line="240" w:lineRule="auto"/>
+        <w:rPr>
+          <w:rFonts w:ascii="Calibri" w:eastAsia="Calibri" w:hAnsi="Calibri" w:cs="Times New Roman"/>
+        </w:rPr>
+      </w:pPr>
+      <w:r>
+        <w:rPr>
+          <w:rFonts w:ascii="Segoe UI" w:eastAsia="Calibri" w:hAnsi="Segoe UI" w:cs="Segoe UI"/>
+          <w:color w:val="000000"/>
+          <w:sz w:val="20"/>
+          <w:szCs w:val="20"/>
+        </w:rPr>
+        <w:t xml:space="preserve">a v dialogu pridat plny prava tfs$ </w:t>
+      </w:r>
+    </w:p>
+    <w:p>
+      <w:pPr>
+        <w:autoSpaceDE w:val="0"/>
+        <w:autoSpaceDN w:val="0"/>
+        <w:spacing w:before="0" w:line="240" w:lineRule="auto"/>
+        <w:rPr>
+          <w:rFonts w:ascii="Calibri" w:eastAsia="Calibri" w:hAnsi="Calibri" w:cs="Times New Roman"/>
+          <w:noProof/>
+        </w:rPr>
+      </w:pPr>
+    </w:p>
+    <w:p>
+      <w:pPr>
+        <w:autoSpaceDE w:val="0"/>
+        <w:autoSpaceDN w:val="0"/>
+        <w:spacing w:before="0" w:line="240" w:lineRule="auto"/>
+        <w:rPr>
+          <w:rFonts w:ascii="Calibri" w:eastAsia="Calibri" w:hAnsi="Calibri" w:cs="Times New Roman"/>
+        </w:rPr>
+      </w:pPr>
+      <w:r>
+        <w:rPr>
+          <w:rFonts w:ascii="Calibri" w:eastAsia="Calibri" w:hAnsi="Calibri" w:cs="Times New Roman"/>
+        </w:rPr>
+        <w:t xml:space="preserve">Set-PSSessionConfiguration -ShowSecurityDescriptorUI -Name Microsoft.PowerShell </w:t>
+      </w:r>
+    </w:p>
+    <w:p>
+      <w:pPr>
+        <w:numPr>
+          <w:ilvl w:val="0"/>
+          <w:numId w:val="25"/>
+        </w:numPr>
+        <w:autoSpaceDE w:val="0"/>
+        <w:autoSpaceDN w:val="0"/>
+        <w:spacing w:before="0" w:line="240" w:lineRule="auto"/>
+        <w:contextualSpacing/>
+        <w:rPr>
+          <w:rFonts w:ascii="Calibri" w:eastAsia="Calibri" w:hAnsi="Calibri" w:cs="Times New Roman"/>
+        </w:rPr>
+      </w:pPr>
+      <w:r>
+        <w:rPr>
+          <w:rFonts w:ascii="Calibri" w:eastAsia="Calibri" w:hAnsi="Calibri" w:cs="Times New Roman"/>
+        </w:rPr>
+        <w:t xml:space="preserve">Otevru na serveru, kde bezi sluzba PowerShell jako administrator. </w:t>
+      </w:r>
+    </w:p>
+    <w:p>
+      <w:pPr>
+        <w:numPr>
+          <w:ilvl w:val="0"/>
+          <w:numId w:val="25"/>
+        </w:numPr>
+        <w:autoSpaceDE w:val="0"/>
+        <w:autoSpaceDN w:val="0"/>
+        <w:spacing w:before="0" w:line="240" w:lineRule="auto"/>
+        <w:contextualSpacing/>
+        <w:rPr>
+          <w:rFonts w:ascii="Calibri" w:eastAsia="Calibri" w:hAnsi="Calibri" w:cs="Calibri"/>
+          <w:color w:val="000000"/>
+        </w:rPr>
+      </w:pPr>
+      <w:r>
+        <w:rPr>
+          <w:rFonts w:ascii="Calibri" w:eastAsia="Calibri" w:hAnsi="Calibri" w:cs="Calibri"/>
+          <w:color w:val="000000"/>
+        </w:rPr>
+        <w:t>Napisu:</w:t>
+      </w:r>
+      <w:r>
+        <w:rPr>
+          <w:rFonts w:ascii="Calibri" w:eastAsia="Calibri" w:hAnsi="Calibri" w:cs="Calibri"/>
+          <w:color w:val="000000"/>
+        </w:rPr>
+        <w:tab/>
+        <w:t xml:space="preserve"> </w:t>
+      </w:r>
+      <w:r>
+        <w:rPr>
+          <w:rFonts w:ascii="Calibri" w:eastAsia="Calibri" w:hAnsi="Calibri" w:cs="Calibri"/>
+          <w:color w:val="000000"/>
+          <w:szCs w:val="20"/>
+          <w:lang w:val="cs-CZ"/>
+        </w:rPr>
+        <w:t xml:space="preserve">Set-PSSessionConfiguration -ShowSecurityDescriptorUI -Name Microsoft.PowerShell </w:t>
+      </w:r>
+    </w:p>
+    <w:p>
+      <w:pPr>
+        <w:numPr>
+          <w:ilvl w:val="0"/>
+          <w:numId w:val="25"/>
+        </w:numPr>
+        <w:autoSpaceDE w:val="0"/>
+        <w:autoSpaceDN w:val="0"/>
+        <w:spacing w:before="0" w:line="240" w:lineRule="auto"/>
+        <w:contextualSpacing/>
+        <w:rPr>
+          <w:rFonts w:ascii="Calibri" w:eastAsia="Calibri" w:hAnsi="Calibri" w:cs="Times New Roman"/>
+        </w:rPr>
+      </w:pPr>
+      <w:r>
+        <w:rPr>
+          <w:rFonts w:ascii="Calibri" w:eastAsia="Calibri" w:hAnsi="Calibri" w:cs="Times New Roman"/>
+        </w:rPr>
+        <w:t>Napise mi, ze sluzba nebezi a zepta se, jestli ji chci spustit.</w:t>
+      </w:r>
+    </w:p>
+    <w:p>
+      <w:pPr>
+        <w:numPr>
+          <w:ilvl w:val="0"/>
+          <w:numId w:val="25"/>
+        </w:numPr>
+        <w:autoSpaceDE w:val="0"/>
+        <w:autoSpaceDN w:val="0"/>
+        <w:spacing w:before="0" w:line="240" w:lineRule="auto"/>
+        <w:contextualSpacing/>
+        <w:rPr>
+          <w:rFonts w:ascii="Calibri" w:eastAsia="Calibri" w:hAnsi="Calibri" w:cs="Times New Roman"/>
+        </w:rPr>
+      </w:pPr>
+      <w:r>
+        <w:rPr>
+          <w:rFonts w:ascii="Calibri" w:eastAsia="Calibri" w:hAnsi="Calibri" w:cs="Times New Roman"/>
+        </w:rPr>
+        <w:t>Dam y  ale vypise error :</w:t>
+      </w:r>
+    </w:p>
+    <w:p>
+      <w:pPr>
+        <w:autoSpaceDE w:val="0"/>
+        <w:autoSpaceDN w:val="0"/>
+        <w:spacing w:before="0" w:line="240" w:lineRule="auto"/>
+        <w:ind w:left="720"/>
+        <w:contextualSpacing/>
+        <w:rPr>
+          <w:rFonts w:ascii="Calibri" w:eastAsia="Calibri" w:hAnsi="Calibri" w:cs="Times New Roman"/>
+        </w:rPr>
+      </w:pPr>
+      <w:r>
+        <w:rPr>
+          <w:rFonts w:ascii="Calibri" w:eastAsia="Calibri" w:hAnsi="Calibri" w:cs="Times New Roman"/>
+          <w:noProof/>
+        </w:rPr>
+        <w:drawing>
+          <wp:inline distT="0" distB="0" distL="0" distR="0" wp14:anchorId="0B153EEC" wp14:editId="491B9004">
+            <wp:extent cx="7983064" cy="3086531"/>
+            <wp:effectExtent l="0" t="0" r="0" b="0"/>
+            <wp:docPr id="98" name="Obrázek 98"/>
+            <wp:cNvGraphicFramePr>
+              <a:graphicFrameLocks xmlns:a="http://schemas.openxmlformats.org/drawingml/2006/main" noChangeAspect="1"/>
+            </wp:cNvGraphicFramePr>
+            <a:graphic xmlns:a="http://schemas.openxmlformats.org/drawingml/2006/main">
+              <a:graphicData uri="http://schemas.openxmlformats.org/drawingml/2006/picture">
+                <pic:pic xmlns:pic="http://schemas.openxmlformats.org/drawingml/2006/picture">
+                  <pic:nvPicPr>
+                    <pic:cNvPr id="75" name="9408E10.tmp"/>
+                    <pic:cNvPicPr/>
+                  </pic:nvPicPr>
+                  <pic:blipFill>
+                    <a:blip r:embed="rId112">
+                      <a:extLst>
+                        <a:ext uri="{28A0092B-C50C-407E-A947-70E740481C1C}">
+                          <a14:useLocalDpi xmlns:a14="http://schemas.microsoft.com/office/drawing/2010/main" val="0"/>
+                        </a:ext>
+                      </a:extLst>
+                    </a:blip>
+                    <a:stretch>
+                      <a:fillRect/>
+                    </a:stretch>
+                  </pic:blipFill>
+                  <pic:spPr>
+                    <a:xfrm>
+                      <a:off x="0" y="0"/>
+                      <a:ext cx="7983064" cy="3086531"/>
+                    </a:xfrm>
+                    <a:prstGeom prst="rect">
+                      <a:avLst/>
+                    </a:prstGeom>
+                  </pic:spPr>
+                </pic:pic>
+              </a:graphicData>
+            </a:graphic>
+          </wp:inline>
+        </w:drawing>
+      </w:r>
+    </w:p>
+    <w:p>
+      <w:pPr>
+        <w:autoSpaceDE w:val="0"/>
+        <w:autoSpaceDN w:val="0"/>
+        <w:spacing w:before="0" w:line="240" w:lineRule="auto"/>
+        <w:ind w:left="720"/>
+        <w:contextualSpacing/>
+        <w:rPr>
+          <w:rFonts w:ascii="Calibri" w:eastAsia="Calibri" w:hAnsi="Calibri" w:cs="Times New Roman"/>
+        </w:rPr>
+      </w:pPr>
+    </w:p>
+    <w:p>
+      <w:pPr>
+        <w:numPr>
+          <w:ilvl w:val="0"/>
+          <w:numId w:val="25"/>
+        </w:numPr>
+        <w:autoSpaceDE w:val="0"/>
+        <w:autoSpaceDN w:val="0"/>
+        <w:spacing w:before="0" w:line="240" w:lineRule="auto"/>
+        <w:contextualSpacing/>
+        <w:rPr>
+          <w:rFonts w:ascii="Calibri" w:eastAsia="Calibri" w:hAnsi="Calibri" w:cs="Times New Roman"/>
+        </w:rPr>
+      </w:pPr>
+      <w:r>
+        <w:rPr>
+          <w:rFonts w:ascii="Calibri" w:eastAsia="Calibri" w:hAnsi="Calibri" w:cs="Times New Roman"/>
+        </w:rPr>
+        <w:t xml:space="preserve">Primo v tom erroru je prikaz ke konfiguraci WinRM service: </w:t>
+      </w:r>
+    </w:p>
+    <w:p>
+      <w:pPr>
+        <w:numPr>
+          <w:ilvl w:val="0"/>
+          <w:numId w:val="25"/>
+        </w:numPr>
+        <w:autoSpaceDE w:val="0"/>
+        <w:autoSpaceDN w:val="0"/>
+        <w:spacing w:before="0" w:line="240" w:lineRule="auto"/>
+        <w:contextualSpacing/>
+        <w:rPr>
+          <w:rFonts w:ascii="Calibri" w:eastAsia="Calibri" w:hAnsi="Calibri" w:cs="Times New Roman"/>
+        </w:rPr>
+      </w:pPr>
+      <w:r>
+        <w:rPr>
+          <w:rFonts w:ascii="Calibri" w:eastAsia="Calibri" w:hAnsi="Calibri" w:cs="Times New Roman"/>
+        </w:rPr>
+        <w:t>Dam winrm quickconfig</w:t>
+      </w:r>
+    </w:p>
+    <w:p>
+      <w:pPr>
+        <w:autoSpaceDE w:val="0"/>
+        <w:autoSpaceDN w:val="0"/>
+        <w:spacing w:before="0" w:line="240" w:lineRule="auto"/>
+        <w:ind w:left="720"/>
+        <w:contextualSpacing/>
+        <w:rPr>
+          <w:rFonts w:ascii="Calibri" w:eastAsia="Calibri" w:hAnsi="Calibri" w:cs="Times New Roman"/>
+        </w:rPr>
+      </w:pPr>
+      <w:r>
+        <w:rPr>
+          <w:rFonts w:ascii="Calibri" w:eastAsia="Calibri" w:hAnsi="Calibri" w:cs="Times New Roman"/>
+          <w:noProof/>
+        </w:rPr>
+        <w:drawing>
+          <wp:inline distT="0" distB="0" distL="0" distR="0" wp14:anchorId="4170D0B4" wp14:editId="20036EC5">
+            <wp:extent cx="7964011" cy="3858163"/>
+            <wp:effectExtent l="0" t="0" r="0" b="9525"/>
+            <wp:docPr id="104" name="Obrázek 104"/>
+            <wp:cNvGraphicFramePr>
+              <a:graphicFrameLocks xmlns:a="http://schemas.openxmlformats.org/drawingml/2006/main" noChangeAspect="1"/>
+            </wp:cNvGraphicFramePr>
+            <a:graphic xmlns:a="http://schemas.openxmlformats.org/drawingml/2006/main">
+              <a:graphicData uri="http://schemas.openxmlformats.org/drawingml/2006/picture">
+                <pic:pic xmlns:pic="http://schemas.openxmlformats.org/drawingml/2006/picture">
+                  <pic:nvPicPr>
+                    <pic:cNvPr id="76" name="940DE6E.tmp"/>
+                    <pic:cNvPicPr/>
+                  </pic:nvPicPr>
+                  <pic:blipFill>
+                    <a:blip r:embed="rId113">
+                      <a:extLst>
+                        <a:ext uri="{28A0092B-C50C-407E-A947-70E740481C1C}">
+                          <a14:useLocalDpi xmlns:a14="http://schemas.microsoft.com/office/drawing/2010/main" val="0"/>
+                        </a:ext>
+                      </a:extLst>
+                    </a:blip>
+                    <a:stretch>
+                      <a:fillRect/>
+                    </a:stretch>
+                  </pic:blipFill>
+                  <pic:spPr>
+                    <a:xfrm>
+                      <a:off x="0" y="0"/>
+                      <a:ext cx="7964011" cy="3858163"/>
+                    </a:xfrm>
+                    <a:prstGeom prst="rect">
+                      <a:avLst/>
+                    </a:prstGeom>
+                  </pic:spPr>
+                </pic:pic>
+              </a:graphicData>
+            </a:graphic>
+          </wp:inline>
+        </w:drawing>
+      </w:r>
+    </w:p>
+    <w:p>
+      <w:pPr>
+        <w:autoSpaceDE w:val="0"/>
+        <w:autoSpaceDN w:val="0"/>
+        <w:spacing w:before="0" w:line="240" w:lineRule="auto"/>
+        <w:rPr>
+          <w:rFonts w:ascii="Calibri" w:eastAsia="Calibri" w:hAnsi="Calibri" w:cs="Times New Roman"/>
+        </w:rPr>
+      </w:pPr>
+    </w:p>
+    <w:p>
+      <w:pPr>
+        <w:numPr>
+          <w:ilvl w:val="0"/>
+          <w:numId w:val="25"/>
+        </w:numPr>
+        <w:autoSpaceDE w:val="0"/>
+        <w:autoSpaceDN w:val="0"/>
+        <w:spacing w:before="0" w:line="360" w:lineRule="auto"/>
+        <w:contextualSpacing/>
+        <w:rPr>
+          <w:rFonts w:ascii="Calibri" w:eastAsia="Calibri" w:hAnsi="Calibri" w:cs="Times New Roman"/>
+        </w:rPr>
+      </w:pPr>
+      <w:r>
+        <w:rPr>
+          <w:rFonts w:ascii="Calibri" w:eastAsia="Calibri" w:hAnsi="Calibri" w:cs="Times New Roman"/>
+        </w:rPr>
+        <w:t xml:space="preserve">Otevre se dialogove okno: </w:t>
+      </w:r>
+    </w:p>
+    <w:p>
+      <w:pPr>
+        <w:autoSpaceDE w:val="0"/>
+        <w:autoSpaceDN w:val="0"/>
+        <w:spacing w:before="0" w:line="240" w:lineRule="auto"/>
+        <w:ind w:left="720"/>
+        <w:contextualSpacing/>
+        <w:rPr>
+          <w:rFonts w:ascii="Calibri" w:eastAsia="Calibri" w:hAnsi="Calibri" w:cs="Times New Roman"/>
+        </w:rPr>
+      </w:pPr>
+      <w:r>
+        <w:rPr>
+          <w:rFonts w:ascii="Calibri" w:eastAsia="Calibri" w:hAnsi="Calibri" w:cs="Times New Roman"/>
+          <w:noProof/>
+        </w:rPr>
+        <w:drawing>
+          <wp:inline distT="0" distB="0" distL="0" distR="0" wp14:anchorId="3EBD4C31" wp14:editId="7F20B85B">
+            <wp:extent cx="3400900" cy="4201111"/>
+            <wp:effectExtent l="0" t="0" r="9525" b="0"/>
+            <wp:docPr id="108" name="Obrázek 108"/>
+            <wp:cNvGraphicFramePr>
+              <a:graphicFrameLocks xmlns:a="http://schemas.openxmlformats.org/drawingml/2006/main" noChangeAspect="1"/>
+            </wp:cNvGraphicFramePr>
+            <a:graphic xmlns:a="http://schemas.openxmlformats.org/drawingml/2006/main">
+              <a:graphicData uri="http://schemas.openxmlformats.org/drawingml/2006/picture">
+                <pic:pic xmlns:pic="http://schemas.openxmlformats.org/drawingml/2006/picture">
+                  <pic:nvPicPr>
+                    <pic:cNvPr id="77" name="940BE11.tmp"/>
+                    <pic:cNvPicPr/>
+                  </pic:nvPicPr>
+                  <pic:blipFill>
+                    <a:blip r:embed="rId114">
+                      <a:extLst>
+                        <a:ext uri="{28A0092B-C50C-407E-A947-70E740481C1C}">
+                          <a14:useLocalDpi xmlns:a14="http://schemas.microsoft.com/office/drawing/2010/main" val="0"/>
+                        </a:ext>
+                      </a:extLst>
+                    </a:blip>
+                    <a:stretch>
+                      <a:fillRect/>
+                    </a:stretch>
+                  </pic:blipFill>
+                  <pic:spPr>
+                    <a:xfrm>
+                      <a:off x="0" y="0"/>
+                      <a:ext cx="3400900" cy="4201111"/>
+                    </a:xfrm>
+                    <a:prstGeom prst="rect">
+                      <a:avLst/>
+                    </a:prstGeom>
+                  </pic:spPr>
+                </pic:pic>
+              </a:graphicData>
+            </a:graphic>
+          </wp:inline>
+        </w:drawing>
+      </w:r>
+    </w:p>
+    <w:p>
+      <w:pPr>
+        <w:autoSpaceDE w:val="0"/>
+        <w:autoSpaceDN w:val="0"/>
+        <w:spacing w:before="0" w:line="240" w:lineRule="auto"/>
+        <w:rPr>
+          <w:rFonts w:ascii="Calibri" w:eastAsia="Calibri" w:hAnsi="Calibri" w:cs="Times New Roman"/>
+        </w:rPr>
+      </w:pPr>
+    </w:p>
+    <w:p>
+      <w:pPr>
+        <w:numPr>
+          <w:ilvl w:val="0"/>
+          <w:numId w:val="25"/>
+        </w:numPr>
+        <w:autoSpaceDE w:val="0"/>
+        <w:autoSpaceDN w:val="0"/>
+        <w:spacing w:before="0" w:line="240" w:lineRule="auto"/>
+        <w:contextualSpacing/>
+        <w:rPr>
+          <w:rFonts w:ascii="Calibri" w:eastAsia="Calibri" w:hAnsi="Calibri" w:cs="Times New Roman"/>
+          <w:noProof/>
+        </w:rPr>
+      </w:pPr>
+      <w:r>
+        <w:rPr>
+          <w:rFonts w:ascii="Calibri" w:eastAsia="Calibri" w:hAnsi="Calibri" w:cs="Times New Roman"/>
+        </w:rPr>
+        <w:t>Add -&gt; Object types</w:t>
+      </w:r>
+      <w:r>
+        <w:rPr>
+          <w:rFonts w:ascii="Calibri" w:eastAsia="Calibri" w:hAnsi="Calibri" w:cs="Times New Roman"/>
+          <w:noProof/>
+        </w:rPr>
+        <w:t>-&gt; checkbox Computers -&gt;  OK -&gt; Advanced -&gt; do textBoxu vedle StartsWith napisu TFS -&gt; Find Now -&gt;</w:t>
+      </w:r>
+    </w:p>
+    <w:p>
+      <w:pPr>
+        <w:autoSpaceDE w:val="0"/>
+        <w:autoSpaceDN w:val="0"/>
+        <w:spacing w:before="0" w:line="240" w:lineRule="auto"/>
+        <w:ind w:left="720"/>
+        <w:contextualSpacing/>
+        <w:rPr>
+          <w:rFonts w:ascii="Calibri" w:eastAsia="Calibri" w:hAnsi="Calibri" w:cs="Times New Roman"/>
+        </w:rPr>
+      </w:pPr>
+      <w:r>
+        <w:rPr>
+          <w:rFonts w:ascii="Calibri" w:eastAsia="Calibri" w:hAnsi="Calibri" w:cs="Times New Roman"/>
+          <w:noProof/>
+        </w:rPr>
+        <w:t>Vyberu TFS -&gt;  OK</w:t>
+      </w:r>
+    </w:p>
+    <w:p/>
+    <w:p/>
     <w:p/>
     <w:p/>
     <w:sectPr>
-      <w:headerReference w:type="default" r:id="rId112"/>
-      <w:footerReference w:type="default" r:id="rId113"/>
+      <w:headerReference w:type="default" r:id="rId115"/>
+      <w:footerReference w:type="default" r:id="rId116"/>
       <w:pgSz w:w="12240" w:h="15840"/>
       <w:pgMar w:top="1417" w:right="1417" w:bottom="1417" w:left="1417" w:header="720" w:footer="720" w:gutter="0"/>
       <w:cols w:space="720"/>
@@ -16085,6 +16644,119 @@
 <file path=word/numbering.xml><?xml version="1.0" encoding="utf-8"?>
 <w:numbering xmlns:wpc="http://schemas.microsoft.com/office/word/2010/wordprocessingCanvas" xmlns:cx="http://schemas.microsoft.com/office/drawing/2014/chartex" xmlns:cx1="http://schemas.microsoft.com/office/drawing/2015/9/8/chartex" xmlns:mc="http://schemas.openxmlformats.org/markup-compatibility/2006" xmlns:o="urn:schemas-microsoft-com:office:office" xmlns:r="http://schemas.openxmlformats.org/officeDocument/2006/relationships" xmlns:m="http://schemas.openxmlformats.org/officeDocument/2006/math" xmlns:v="urn:schemas-microsoft-com:vml" xmlns:wp14="http://schemas.microsoft.com/office/word/2010/wordprocessingDrawing" xmlns:wp="http://schemas.openxmlformats.org/drawingml/2006/wordprocessingDrawing" xmlns:w10="urn:schemas-microsoft-com:office:word" xmlns:w="http://schemas.openxmlformats.org/wordprocessingml/2006/main" xmlns:w14="http://schemas.microsoft.com/office/word/2010/wordml" xmlns:w15="http://schemas.microsoft.com/office/word/2012/wordml" xmlns:w16se="http://schemas.microsoft.com/office/word/2015/wordml/symex" xmlns:wpg="http://schemas.microsoft.com/office/word/2010/wordprocessingGroup" xmlns:wpi="http://schemas.microsoft.com/office/word/2010/wordprocessingInk" xmlns:wne="http://schemas.microsoft.com/office/word/2006/wordml" xmlns:wps="http://schemas.microsoft.com/office/word/2010/wordprocessingShape" mc:Ignorable="w14 w15 w16se wp14">
   <w:abstractNum w:abstractNumId="0" w15:restartNumberingAfterBreak="0">
+    <w:nsid w:val="02DB2D09"/>
+    <w:multiLevelType w:val="hybridMultilevel"/>
+    <w:tmpl w:val="4ED25160"/>
+    <w:lvl w:ilvl="0" w:tplc="C06EAC26">
+      <w:start w:val="2"/>
+      <w:numFmt w:val="bullet"/>
+      <w:lvlText w:val=""/>
+      <w:lvlJc w:val="left"/>
+      <w:pPr>
+        <w:ind w:left="720" w:hanging="360"/>
+      </w:pPr>
+      <w:rPr>
+        <w:rFonts w:ascii="Wingdings" w:eastAsiaTheme="minorHAnsi" w:hAnsi="Wingdings" w:cstheme="minorBidi" w:hint="default"/>
+      </w:rPr>
+    </w:lvl>
+    <w:lvl w:ilvl="1" w:tplc="04090003" w:tentative="1">
+      <w:start w:val="1"/>
+      <w:numFmt w:val="bullet"/>
+      <w:lvlText w:val="o"/>
+      <w:lvlJc w:val="left"/>
+      <w:pPr>
+        <w:ind w:left="1440" w:hanging="360"/>
+      </w:pPr>
+      <w:rPr>
+        <w:rFonts w:ascii="Courier New" w:hAnsi="Courier New" w:cs="Courier New" w:hint="default"/>
+      </w:rPr>
+    </w:lvl>
+    <w:lvl w:ilvl="2" w:tplc="04090005" w:tentative="1">
+      <w:start w:val="1"/>
+      <w:numFmt w:val="bullet"/>
+      <w:lvlText w:val=""/>
+      <w:lvlJc w:val="left"/>
+      <w:pPr>
+        <w:ind w:left="2160" w:hanging="360"/>
+      </w:pPr>
+      <w:rPr>
+        <w:rFonts w:ascii="Wingdings" w:hAnsi="Wingdings" w:hint="default"/>
+      </w:rPr>
+    </w:lvl>
+    <w:lvl w:ilvl="3" w:tplc="04090001" w:tentative="1">
+      <w:start w:val="1"/>
+      <w:numFmt w:val="bullet"/>
+      <w:lvlText w:val=""/>
+      <w:lvlJc w:val="left"/>
+      <w:pPr>
+        <w:ind w:left="2880" w:hanging="360"/>
+      </w:pPr>
+      <w:rPr>
+        <w:rFonts w:ascii="Symbol" w:hAnsi="Symbol" w:hint="default"/>
+      </w:rPr>
+    </w:lvl>
+    <w:lvl w:ilvl="4" w:tplc="04090003" w:tentative="1">
+      <w:start w:val="1"/>
+      <w:numFmt w:val="bullet"/>
+      <w:lvlText w:val="o"/>
+      <w:lvlJc w:val="left"/>
+      <w:pPr>
+        <w:ind w:left="3600" w:hanging="360"/>
+      </w:pPr>
+      <w:rPr>
+        <w:rFonts w:ascii="Courier New" w:hAnsi="Courier New" w:cs="Courier New" w:hint="default"/>
+      </w:rPr>
+    </w:lvl>
+    <w:lvl w:ilvl="5" w:tplc="04090005" w:tentative="1">
+      <w:start w:val="1"/>
+      <w:numFmt w:val="bullet"/>
+      <w:lvlText w:val=""/>
+      <w:lvlJc w:val="left"/>
+      <w:pPr>
+        <w:ind w:left="4320" w:hanging="360"/>
+      </w:pPr>
+      <w:rPr>
+        <w:rFonts w:ascii="Wingdings" w:hAnsi="Wingdings" w:hint="default"/>
+      </w:rPr>
+    </w:lvl>
+    <w:lvl w:ilvl="6" w:tplc="04090001" w:tentative="1">
+      <w:start w:val="1"/>
+      <w:numFmt w:val="bullet"/>
+      <w:lvlText w:val=""/>
+      <w:lvlJc w:val="left"/>
+      <w:pPr>
+        <w:ind w:left="5040" w:hanging="360"/>
+      </w:pPr>
+      <w:rPr>
+        <w:rFonts w:ascii="Symbol" w:hAnsi="Symbol" w:hint="default"/>
+      </w:rPr>
+    </w:lvl>
+    <w:lvl w:ilvl="7" w:tplc="04090003" w:tentative="1">
+      <w:start w:val="1"/>
+      <w:numFmt w:val="bullet"/>
+      <w:lvlText w:val="o"/>
+      <w:lvlJc w:val="left"/>
+      <w:pPr>
+        <w:ind w:left="5760" w:hanging="360"/>
+      </w:pPr>
+      <w:rPr>
+        <w:rFonts w:ascii="Courier New" w:hAnsi="Courier New" w:cs="Courier New" w:hint="default"/>
+      </w:rPr>
+    </w:lvl>
+    <w:lvl w:ilvl="8" w:tplc="04090005" w:tentative="1">
+      <w:start w:val="1"/>
+      <w:numFmt w:val="bullet"/>
+      <w:lvlText w:val=""/>
+      <w:lvlJc w:val="left"/>
+      <w:pPr>
+        <w:ind w:left="6480" w:hanging="360"/>
+      </w:pPr>
+      <w:rPr>
+        <w:rFonts w:ascii="Wingdings" w:hAnsi="Wingdings" w:hint="default"/>
+      </w:rPr>
+    </w:lvl>
+  </w:abstractNum>
+  <w:abstractNum w:abstractNumId="1" w15:restartNumberingAfterBreak="0">
     <w:nsid w:val="06800517"/>
     <w:multiLevelType w:val="hybridMultilevel"/>
     <w:tmpl w:val="DDD6D958"/>
@@ -16197,7 +16869,7 @@
       </w:rPr>
     </w:lvl>
   </w:abstractNum>
-  <w:abstractNum w:abstractNumId="1" w15:restartNumberingAfterBreak="0">
+  <w:abstractNum w:abstractNumId="2" w15:restartNumberingAfterBreak="0">
     <w:nsid w:val="09535BDA"/>
     <w:multiLevelType w:val="hybridMultilevel"/>
     <w:tmpl w:val="6B44AC4E"/>
@@ -16310,7 +16982,7 @@
       </w:rPr>
     </w:lvl>
   </w:abstractNum>
-  <w:abstractNum w:abstractNumId="2" w15:restartNumberingAfterBreak="0">
+  <w:abstractNum w:abstractNumId="3" w15:restartNumberingAfterBreak="0">
     <w:nsid w:val="0A6D287F"/>
     <w:multiLevelType w:val="hybridMultilevel"/>
     <w:tmpl w:val="0B0C11E4"/>
@@ -16423,7 +17095,7 @@
       </w:rPr>
     </w:lvl>
   </w:abstractNum>
-  <w:abstractNum w:abstractNumId="3" w15:restartNumberingAfterBreak="0">
+  <w:abstractNum w:abstractNumId="4" w15:restartNumberingAfterBreak="0">
     <w:nsid w:val="0CC7671F"/>
     <w:multiLevelType w:val="hybridMultilevel"/>
     <w:tmpl w:val="C902DE64"/>
@@ -16512,7 +17184,7 @@
       </w:pPr>
     </w:lvl>
   </w:abstractNum>
-  <w:abstractNum w:abstractNumId="4" w15:restartNumberingAfterBreak="0">
+  <w:abstractNum w:abstractNumId="5" w15:restartNumberingAfterBreak="0">
     <w:nsid w:val="101351A7"/>
     <w:multiLevelType w:val="hybridMultilevel"/>
     <w:tmpl w:val="C34025BC"/>
@@ -16599,7 +17271,7 @@
       </w:pPr>
     </w:lvl>
   </w:abstractNum>
-  <w:abstractNum w:abstractNumId="5" w15:restartNumberingAfterBreak="0">
+  <w:abstractNum w:abstractNumId="6" w15:restartNumberingAfterBreak="0">
     <w:nsid w:val="10F37D46"/>
     <w:multiLevelType w:val="hybridMultilevel"/>
     <w:tmpl w:val="74648B2A"/>
@@ -16688,7 +17360,7 @@
       </w:pPr>
     </w:lvl>
   </w:abstractNum>
-  <w:abstractNum w:abstractNumId="6" w15:restartNumberingAfterBreak="0">
+  <w:abstractNum w:abstractNumId="7" w15:restartNumberingAfterBreak="0">
     <w:nsid w:val="11F4008A"/>
     <w:multiLevelType w:val="hybridMultilevel"/>
     <w:tmpl w:val="C60A25F0"/>
@@ -16801,7 +17473,7 @@
       </w:rPr>
     </w:lvl>
   </w:abstractNum>
-  <w:abstractNum w:abstractNumId="7" w15:restartNumberingAfterBreak="0">
+  <w:abstractNum w:abstractNumId="8" w15:restartNumberingAfterBreak="0">
     <w:nsid w:val="15754EC3"/>
     <w:multiLevelType w:val="hybridMultilevel"/>
     <w:tmpl w:val="06067C7A"/>
@@ -16914,7 +17586,7 @@
       </w:rPr>
     </w:lvl>
   </w:abstractNum>
-  <w:abstractNum w:abstractNumId="8" w15:restartNumberingAfterBreak="0">
+  <w:abstractNum w:abstractNumId="9" w15:restartNumberingAfterBreak="0">
     <w:nsid w:val="1B4F640C"/>
     <w:multiLevelType w:val="hybridMultilevel"/>
     <w:tmpl w:val="CCB0F248"/>
@@ -17027,7 +17699,7 @@
       </w:rPr>
     </w:lvl>
   </w:abstractNum>
-  <w:abstractNum w:abstractNumId="9" w15:restartNumberingAfterBreak="0">
+  <w:abstractNum w:abstractNumId="10" w15:restartNumberingAfterBreak="0">
     <w:nsid w:val="1C907956"/>
     <w:multiLevelType w:val="hybridMultilevel"/>
     <w:tmpl w:val="BA7CA5E2"/>
@@ -17140,7 +17812,7 @@
       </w:rPr>
     </w:lvl>
   </w:abstractNum>
-  <w:abstractNum w:abstractNumId="10" w15:restartNumberingAfterBreak="0">
+  <w:abstractNum w:abstractNumId="11" w15:restartNumberingAfterBreak="0">
     <w:nsid w:val="1F541D8A"/>
     <w:multiLevelType w:val="hybridMultilevel"/>
     <w:tmpl w:val="6CCADCC0"/>
@@ -17253,7 +17925,7 @@
       </w:rPr>
     </w:lvl>
   </w:abstractNum>
-  <w:abstractNum w:abstractNumId="11" w15:restartNumberingAfterBreak="0">
+  <w:abstractNum w:abstractNumId="12" w15:restartNumberingAfterBreak="0">
     <w:nsid w:val="20117233"/>
     <w:multiLevelType w:val="hybridMultilevel"/>
     <w:tmpl w:val="D9AC1794"/>
@@ -17339,7 +18011,7 @@
       </w:pPr>
     </w:lvl>
   </w:abstractNum>
-  <w:abstractNum w:abstractNumId="12" w15:restartNumberingAfterBreak="0">
+  <w:abstractNum w:abstractNumId="13" w15:restartNumberingAfterBreak="0">
     <w:nsid w:val="34CE0E74"/>
     <w:multiLevelType w:val="hybridMultilevel"/>
     <w:tmpl w:val="532E8A74"/>
@@ -17452,7 +18124,7 @@
       </w:rPr>
     </w:lvl>
   </w:abstractNum>
-  <w:abstractNum w:abstractNumId="13" w15:restartNumberingAfterBreak="0">
+  <w:abstractNum w:abstractNumId="14" w15:restartNumberingAfterBreak="0">
     <w:nsid w:val="35BD49D4"/>
     <w:multiLevelType w:val="hybridMultilevel"/>
     <w:tmpl w:val="3C30684A"/>
@@ -17565,7 +18237,7 @@
       </w:rPr>
     </w:lvl>
   </w:abstractNum>
-  <w:abstractNum w:abstractNumId="14" w15:restartNumberingAfterBreak="0">
+  <w:abstractNum w:abstractNumId="15" w15:restartNumberingAfterBreak="0">
     <w:nsid w:val="412A1F52"/>
     <w:multiLevelType w:val="hybridMultilevel"/>
     <w:tmpl w:val="773EFC30"/>
@@ -17679,7 +18351,7 @@
       </w:rPr>
     </w:lvl>
   </w:abstractNum>
-  <w:abstractNum w:abstractNumId="15" w15:restartNumberingAfterBreak="0">
+  <w:abstractNum w:abstractNumId="16" w15:restartNumberingAfterBreak="0">
     <w:nsid w:val="49FE56B3"/>
     <w:multiLevelType w:val="hybridMultilevel"/>
     <w:tmpl w:val="AC1885B6"/>
@@ -17766,7 +18438,7 @@
       </w:pPr>
     </w:lvl>
   </w:abstractNum>
-  <w:abstractNum w:abstractNumId="16" w15:restartNumberingAfterBreak="0">
+  <w:abstractNum w:abstractNumId="17" w15:restartNumberingAfterBreak="0">
     <w:nsid w:val="4F4D7577"/>
     <w:multiLevelType w:val="hybridMultilevel"/>
     <w:tmpl w:val="ED5A510E"/>
@@ -17879,7 +18551,7 @@
       </w:rPr>
     </w:lvl>
   </w:abstractNum>
-  <w:abstractNum w:abstractNumId="17" w15:restartNumberingAfterBreak="0">
+  <w:abstractNum w:abstractNumId="18" w15:restartNumberingAfterBreak="0">
     <w:nsid w:val="562D3D3B"/>
     <w:multiLevelType w:val="hybridMultilevel"/>
     <w:tmpl w:val="8BCA3904"/>
@@ -17965,7 +18637,7 @@
       </w:pPr>
     </w:lvl>
   </w:abstractNum>
-  <w:abstractNum w:abstractNumId="18" w15:restartNumberingAfterBreak="0">
+  <w:abstractNum w:abstractNumId="19" w15:restartNumberingAfterBreak="0">
     <w:nsid w:val="6EF91890"/>
     <w:multiLevelType w:val="hybridMultilevel"/>
     <w:tmpl w:val="7B26D484"/>
@@ -18078,7 +18750,7 @@
       </w:rPr>
     </w:lvl>
   </w:abstractNum>
-  <w:abstractNum w:abstractNumId="19" w15:restartNumberingAfterBreak="0">
+  <w:abstractNum w:abstractNumId="20" w15:restartNumberingAfterBreak="0">
     <w:nsid w:val="704135F7"/>
     <w:multiLevelType w:val="hybridMultilevel"/>
     <w:tmpl w:val="1852852E"/>
@@ -18191,7 +18863,7 @@
       </w:rPr>
     </w:lvl>
   </w:abstractNum>
-  <w:abstractNum w:abstractNumId="20" w15:restartNumberingAfterBreak="0">
+  <w:abstractNum w:abstractNumId="21" w15:restartNumberingAfterBreak="0">
     <w:nsid w:val="72740B81"/>
     <w:multiLevelType w:val="hybridMultilevel"/>
     <w:tmpl w:val="1F40388A"/>
@@ -18277,7 +18949,7 @@
       </w:pPr>
     </w:lvl>
   </w:abstractNum>
-  <w:abstractNum w:abstractNumId="21" w15:restartNumberingAfterBreak="0">
+  <w:abstractNum w:abstractNumId="22" w15:restartNumberingAfterBreak="0">
     <w:nsid w:val="76463321"/>
     <w:multiLevelType w:val="hybridMultilevel"/>
     <w:tmpl w:val="2E8AE830"/>
@@ -18366,7 +19038,7 @@
       </w:pPr>
     </w:lvl>
   </w:abstractNum>
-  <w:abstractNum w:abstractNumId="22" w15:restartNumberingAfterBreak="0">
+  <w:abstractNum w:abstractNumId="23" w15:restartNumberingAfterBreak="0">
     <w:nsid w:val="7BA239E7"/>
     <w:multiLevelType w:val="hybridMultilevel"/>
     <w:tmpl w:val="0E843E8A"/>
@@ -18480,76 +19152,79 @@
     </w:lvl>
   </w:abstractNum>
   <w:num w:numId="1">
+    <w:abstractNumId w:val="11"/>
+  </w:num>
+  <w:num w:numId="2">
+    <w:abstractNumId w:val="9"/>
+  </w:num>
+  <w:num w:numId="3">
+    <w:abstractNumId w:val="13"/>
+  </w:num>
+  <w:num w:numId="4">
+    <w:abstractNumId w:val="3"/>
+  </w:num>
+  <w:num w:numId="5">
+    <w:abstractNumId w:val="3"/>
+  </w:num>
+  <w:num w:numId="6">
+    <w:abstractNumId w:val="16"/>
+  </w:num>
+  <w:num w:numId="7">
+    <w:abstractNumId w:val="18"/>
+  </w:num>
+  <w:num w:numId="8">
+    <w:abstractNumId w:val="21"/>
+  </w:num>
+  <w:num w:numId="9">
+    <w:abstractNumId w:val="12"/>
+  </w:num>
+  <w:num w:numId="10">
+    <w:abstractNumId w:val="1"/>
+  </w:num>
+  <w:num w:numId="11">
+    <w:abstractNumId w:val="14"/>
+  </w:num>
+  <w:num w:numId="12">
+    <w:abstractNumId w:val="20"/>
+  </w:num>
+  <w:num w:numId="13">
+    <w:abstractNumId w:val="7"/>
+  </w:num>
+  <w:num w:numId="14">
     <w:abstractNumId w:val="10"/>
   </w:num>
-  <w:num w:numId="2">
+  <w:num w:numId="15">
+    <w:abstractNumId w:val="17"/>
+  </w:num>
+  <w:num w:numId="16">
+    <w:abstractNumId w:val="23"/>
+  </w:num>
+  <w:num w:numId="17">
+    <w:abstractNumId w:val="2"/>
+  </w:num>
+  <w:num w:numId="18">
+    <w:abstractNumId w:val="19"/>
+  </w:num>
+  <w:num w:numId="19">
+    <w:abstractNumId w:val="22"/>
+  </w:num>
+  <w:num w:numId="20">
+    <w:abstractNumId w:val="6"/>
+  </w:num>
+  <w:num w:numId="21">
+    <w:abstractNumId w:val="4"/>
+  </w:num>
+  <w:num w:numId="22">
     <w:abstractNumId w:val="8"/>
   </w:num>
-  <w:num w:numId="3">
-    <w:abstractNumId w:val="12"/>
-  </w:num>
-  <w:num w:numId="4">
-    <w:abstractNumId w:val="2"/>
-  </w:num>
-  <w:num w:numId="5">
-    <w:abstractNumId w:val="2"/>
-  </w:num>
-  <w:num w:numId="6">
+  <w:num w:numId="23">
     <w:abstractNumId w:val="15"/>
   </w:num>
-  <w:num w:numId="7">
-    <w:abstractNumId w:val="17"/>
-  </w:num>
-  <w:num w:numId="8">
-    <w:abstractNumId w:val="20"/>
-  </w:num>
-  <w:num w:numId="9">
-    <w:abstractNumId w:val="11"/>
-  </w:num>
-  <w:num w:numId="10">
-    <w:abstractNumId w:val="0"/>
-  </w:num>
-  <w:num w:numId="11">
-    <w:abstractNumId w:val="13"/>
-  </w:num>
-  <w:num w:numId="12">
-    <w:abstractNumId w:val="19"/>
-  </w:num>
-  <w:num w:numId="13">
-    <w:abstractNumId w:val="6"/>
-  </w:num>
-  <w:num w:numId="14">
-    <w:abstractNumId w:val="9"/>
-  </w:num>
-  <w:num w:numId="15">
-    <w:abstractNumId w:val="16"/>
-  </w:num>
-  <w:num w:numId="16">
-    <w:abstractNumId w:val="22"/>
-  </w:num>
-  <w:num w:numId="17">
-    <w:abstractNumId w:val="1"/>
-  </w:num>
-  <w:num w:numId="18">
-    <w:abstractNumId w:val="18"/>
-  </w:num>
-  <w:num w:numId="19">
-    <w:abstractNumId w:val="21"/>
-  </w:num>
-  <w:num w:numId="20">
+  <w:num w:numId="24">
     <w:abstractNumId w:val="5"/>
   </w:num>
-  <w:num w:numId="21">
-    <w:abstractNumId w:val="3"/>
-  </w:num>
-  <w:num w:numId="22">
-    <w:abstractNumId w:val="7"/>
-  </w:num>
-  <w:num w:numId="23">
-    <w:abstractNumId w:val="14"/>
-  </w:num>
-  <w:num w:numId="24">
-    <w:abstractNumId w:val="4"/>
+  <w:num w:numId="25">
+    <w:abstractNumId w:val="0"/>
   </w:num>
 </w:numbering>
 </file>
@@ -19660,7 +20335,7 @@
 </file>
 
 <file path=customXml/itemProps1.xml><?xml version="1.0" encoding="utf-8"?>
-<ds:datastoreItem xmlns:ds="http://schemas.openxmlformats.org/officeDocument/2006/customXml" ds:itemID="{45FE96EC-3672-4AFC-AA7D-358B66CFE5E6}">
+<ds:datastoreItem xmlns:ds="http://schemas.openxmlformats.org/officeDocument/2006/customXml" ds:itemID="{D8B34121-9B67-4F5B-B7B2-CD72876A918A}">
   <ds:schemaRefs>
     <ds:schemaRef ds:uri="http://schemas.openxmlformats.org/officeDocument/2006/bibliography"/>
   </ds:schemaRefs>

</xml_diff>